<commit_message>
Added github link to my word doc
</commit_message>
<xml_diff>
--- a/module_7/dperkins_m7TableQueries.docx
+++ b/module_7/dperkins_m7TableQueries.docx
@@ -5,6 +5,15 @@
     <w:p>
       <w:r>
         <w:t xml:space="preserve">Link to my GitHub: </w:t>
+      </w:r>
+      <w:r>
+        <w:t>https:</w:t>
+      </w:r>
+      <w:r>
+        <w:t xml:space="preserve"> </w:t>
+      </w:r>
+      <w:r>
+        <w:t>//github.com/donnellperkins/csd-310.git</w:t>
       </w:r>
     </w:p>
     <w:p/>

</xml_diff>